<commit_message>
Word file containing report for Coursera Capstone project
</commit_message>
<xml_diff>
--- a/Base_Stations_Bengaluru.docx
+++ b/Base_Stations_Bengaluru.docx
@@ -246,6 +246,56 @@
         <w:t>pincode</w:t>
       </w:r>
       <w:proofErr w:type="spellEnd"/>
+      <w:r>
+        <w:t>.</w:t>
+      </w:r>
+      <w:r>
+        <w:t xml:space="preserve"> </w:t>
+      </w:r>
+    </w:p>
+    <w:p>
+      <w:r>
+        <w:lastRenderedPageBreak/>
+        <w:t xml:space="preserve">Using the co-ordinates of each </w:t>
+      </w:r>
+      <w:proofErr w:type="spellStart"/>
+      <w:r>
+        <w:t>pincode</w:t>
+      </w:r>
+      <w:proofErr w:type="spellEnd"/>
+      <w:r>
+        <w:t xml:space="preserve"> from the </w:t>
+      </w:r>
+      <w:proofErr w:type="spellStart"/>
+      <w:r>
+        <w:t>dataframe</w:t>
+      </w:r>
+      <w:proofErr w:type="spellEnd"/>
+      <w:r>
+        <w:t>, the area was explored for major transit points like bus stations and metro stations. The co-ordinates of these transit points were then used in a K-Means clustering algorithm with the n</w:t>
+      </w:r>
+      <w:r>
+        <w:t>umber of clusters set to 5</w:t>
+      </w:r>
+      <w:proofErr w:type="gramStart"/>
+      <w:r>
+        <w:t>,indicating</w:t>
+      </w:r>
+      <w:proofErr w:type="gramEnd"/>
+      <w:r>
+        <w:t xml:space="preserve"> 5 base stations per </w:t>
+      </w:r>
+      <w:proofErr w:type="spellStart"/>
+      <w:r>
+        <w:t>pincode</w:t>
+      </w:r>
+      <w:proofErr w:type="spellEnd"/>
+      <w:r>
+        <w:t>.</w:t>
+      </w:r>
+      <w:r>
+        <w:t xml:space="preserve"> Using the co-ordinates of the centres of these clusters, the addresses of the locations which can be used as base stations were obtained by reverse geocoding using Google Maps API</w:t>
+      </w:r>
       <w:r>
         <w:t>.</w:t>
       </w:r>

</xml_diff>